<commit_message>
Ajout du système de Portes Modification des dossiers de sources
</commit_message>
<xml_diff>
--- a/Doc/Installation et modification du projet.docx
+++ b/Doc/Installation et modification du projet.docx
@@ -113,8 +113,8 @@
         </w:rPr>
         <w:drawing>
           <wp:inline distT="0" distB="0" distL="0" distR="0">
-            <wp:extent cx="5987132" cy="2350438"/>
-            <wp:effectExtent l="19050" t="19050" r="13618" b="11762"/>
+            <wp:extent cx="5985262" cy="2351353"/>
+            <wp:effectExtent l="19050" t="19050" r="15488" b="10847"/>
             <wp:docPr id="2" name="Image 15" descr="J:\Scolaire\ENJMIN\Projets &amp; TPs\Projets\GameMaker\Doc\GoogleSources.png"/>
             <wp:cNvGraphicFramePr>
               <a:graphicFrameLocks xmlns:a="http://schemas.openxmlformats.org/drawingml/2006/main" noChangeAspect="1"/>
@@ -130,7 +130,6 @@
                   </pic:nvPicPr>
                   <pic:blipFill>
                     <a:blip r:embed="rId5" cstate="print"/>
-                    <a:srcRect/>
                     <a:stretch>
                       <a:fillRect/>
                     </a:stretch>
@@ -138,7 +137,7 @@
                   <pic:spPr bwMode="auto">
                     <a:xfrm>
                       <a:off x="0" y="0"/>
-                      <a:ext cx="5989463" cy="2351353"/>
+                      <a:ext cx="5985262" cy="2351353"/>
                     </a:xfrm>
                     <a:prstGeom prst="rect">
                       <a:avLst/>
@@ -985,7 +984,7 @@
         <v:path o:extrusionok="f" gradientshapeok="t" o:connecttype="rect"/>
         <o:lock v:ext="edit" aspectratio="t"/>
       </v:shapetype>
-      <v:shape id="_x0000_i1028" type="#_x0000_t75" style="width:23.15pt;height:23.15pt;visibility:visible;mso-wrap-style:square" o:bullet="t">
+      <v:shape id="_x0000_i1027" type="#_x0000_t75" style="width:23.15pt;height:23.15pt;visibility:visible;mso-wrap-style:square" o:bullet="t">
         <v:imagedata r:id="rId1" o:title="" croptop="27727f" cropright="29147f"/>
       </v:shape>
     </w:pict>

</xml_diff>